<commit_message>
word actualizado con cambios de ale y vic
</commit_message>
<xml_diff>
--- a/index.docx
+++ b/index.docx
@@ -644,7 +644,7 @@
         <w:pStyle w:val="Compact"/>
       </w:pPr>
       <w:r>
-        <w:t xml:space="preserve">Ahora, para determinar si hay un efecto significativo de nuestros dos factores (densidad y estación), podemos utilizar un ANOVA de dos vías:</w:t>
+        <w:t xml:space="preserve">Ahora, para determinar si hay un efecto significativo de nuestros dos factores (densidad y estación) en el crecimiento de las tilapias, podemos utilizar un ANOVA de dos vías:</w:t>
       </w:r>
     </w:p>
     <w:tbl>
@@ -1079,7 +1079,7 @@
         <w:pStyle w:val="FirstParagraph"/>
       </w:pPr>
       <w:r>
-        <w:t xml:space="preserve">El siguiente gráfico se realizó para ejemplificar la diferencia de medias (comparasiones múltiples ajustada con corrección de</w:t>
+        <w:t xml:space="preserve">El siguiente gráfico se realizó para ejemplificar la diferencia de medias (comparaciones múltiples ajustada con corrección de</w:t>
       </w:r>
       <w:r>
         <w:t xml:space="preserve"> </w:t>
@@ -2231,6 +2231,14 @@
         <w:t xml:space="preserve">Nuestro diseño experimental sugiere que tanto la densidad como la estación podrían interaccionar en su efecto sobre el crecimiento de las tilapias. En este caso, el ANOVA de dos vías permite evaluar tanto los efectos principales de cada factor como su interacción. Este análisis permite comprender mejor el fenómeno y puede servir mejor en la practica (por ejemplo, para gestionar la crianza de tilapias en diferentes condiciones).</w:t>
       </w:r>
     </w:p>
+    <w:p>
+      <w:pPr>
+        <w:pStyle w:val="BodyText"/>
+      </w:pPr>
+      <w:r>
+        <w:t xml:space="preserve">Debido a que los suspuestos del modelo con interacción fueron cumplidos de manera más satisfactoria a comparación de los modelos sin interacción podemos afirmar que el primer modelo es una mejor aproximación a lo que en realidad ocurre cuando los dos factores (densidad y estación) interactúan afectando el crecimiento de las tilapias. Por lo tanto, si se desea realizar una predicción sobre el crecimiento y la producción de tilapias aconsejamos utilizar el primer modelo con interacción por ser el más completo.</w:t>
+      </w:r>
+    </w:p>
     <w:tbl>
       <w:tblPr>
         <w:tblStyle w:val="Table"/>
@@ -3197,7 +3205,7 @@
         <w:pStyle w:val="BodyText"/>
       </w:pPr>
       <w:r>
-        <w:t xml:space="preserve">Ajustamos un modelo lineal (estimado usando OLS) para predecir la producción produccion de 2009 a partir de las hectáreas de maíz (fórmula: produccion_2009 ~ ha_maiz). El modelo explica una proporción de varianza estadísticamente significativa y sustancial (R2 = 0.57, F(1, 80) = 107.79, p &lt; .001, R2 ajustado = 0.57).</w:t>
+        <w:t xml:space="preserve">Ajustamos un modelo lineal (estimado usando OLS) para predecir la producción (produccion_2009) a partir de las hectáreas de maíz (fórmula: produccion_2009 ~ ha_maiz). El modelo explica una proporción de varianza estadísticamente significativa y sustancial (R2 = 0.57, F(1, 80) = 107.79, p &lt; .001, R2 ajustado = 0.57).</w:t>
       </w:r>
     </w:p>
     <w:p>
@@ -3229,7 +3237,7 @@
         <w:pStyle w:val="Compact"/>
       </w:pPr>
       <w:r>
-        <w:t xml:space="preserve">El efecto de ha maiz es estadísticamente significativo y positivo (beta = 1969.97, IC del 95% [1592.37, 2347.57], t(80) = 10.38, p &lt; .001; beta estandarizada = 0.76, IC del 95% [0.61, 0.90])</w:t>
+        <w:t xml:space="preserve">El efecto de ha_maiz es estadísticamente significativo y positivo (beta = 1969.97, IC del 95% [1592.37, 2347.57], t(80) = 10.38, p &lt; .001; beta estandarizada = 0.76, IC del 95% [0.61, 0.90])</w:t>
       </w:r>
     </w:p>
     <w:p>
@@ -33475,7 +33483,7 @@
         <w:pStyle w:val="BlockText"/>
       </w:pPr>
       <w:r>
-        <w:t xml:space="preserve">Compara los resultados obtenidos con los diferentes métodos de selección de modelos. ¿A qué conclusión llegamos que conteste la pregunta principal de investigación.</w:t>
+        <w:t xml:space="preserve">Compara los resultados obtenidos con los diferentes métodos de selección de modelos. ¿A qué conclusión llegamos que conteste la pregunta principal de investigación?</w:t>
       </w:r>
     </w:p>
     <w:p>
@@ -33842,7 +33850,7 @@
         <w:pStyle w:val="FirstParagraph"/>
       </w:pPr>
       <w:r>
-        <w:t xml:space="preserve">Si bien, al comparar las métricas de ambos modelos (AIC, R^2) no hay mucha diferencia, podemos pensar que el modelo con interacción nos es útil si creemos que la relación entre las variables predictoras y la respuesta no es simplemente aditiva, sino que una variable podría modificar el efecto de la otra. Podría ser que el efecto del ganado sobre la abundancia de aves sea más pronunciado en áreas más grandes o más pequeñas, lo cual no podría captarse en el primer modelo.. Además, la significancia estadística del término de interacción nos sugiere que es necesario incluirla en nuestro modelo.</w:t>
+        <w:t xml:space="preserve">Si bien, al comparar las métricas de ambos modelos (AIC, R^2) no hay mucha diferencia, podemos pensar que el modelo con interacción nos es útil si creemos que la relación entre las variables predictoras y la respuesta no es simplemente aditiva, sino que una variable podría modificar el efecto de la otra. Podría ser que el efecto del ganado sobre la abundancia de aves sea más pronunciado en áreas más grandes o más pequeñas, lo cual no podría captarse en el primer modelo. Además, la significancia estadística del término de interacción nos sugiere que es necesario incluirla en nuestro modelo.</w:t>
       </w:r>
     </w:p>
     <w:p>

</xml_diff>